<commit_message>
Responsive Vs Adaptive apply formatting and framework info
</commit_message>
<xml_diff>
--- a/docs/Responsive VS Adaptive.docx
+++ b/docs/Responsive VS Adaptive.docx
@@ -28,6 +28,8 @@
       <w:r>
         <w:t xml:space="preserve"> </w:t>
       </w:r>
+      <w:bookmarkStart w:id="0" w:name="_GoBack"/>
+      <w:bookmarkEnd w:id="0"/>
     </w:p>
     <w:p/>
     <w:p>
@@ -71,8 +73,140 @@
     </w:p>
     <w:p>
       <w:pPr>
+        <w:pStyle w:val="Heading1"/>
+      </w:pPr>
+      <w:r>
+        <w:t>Adaptive</w:t>
+      </w:r>
+    </w:p>
+    <w:p>
+      <w:pPr>
         <w:pStyle w:val="Heading2"/>
       </w:pPr>
+      <w:r>
+        <w:t>Description</w:t>
+      </w:r>
+    </w:p>
+    <w:p>
+      <w:r>
+        <w:t xml:space="preserve">Adaptive Design uses static layouts based on breakpoints that don’t respond once they’re initially loaded. Adaptive web design is different from responsive design in that there isn’t one layout that always change but instead there are serval distinct layouts for multiple screen sizes. </w:t>
+      </w:r>
+    </w:p>
+    <w:p>
+      <w:pPr>
+        <w:pStyle w:val="Heading2"/>
+      </w:pPr>
+      <w:r>
+        <w:t>Benefits</w:t>
+      </w:r>
+    </w:p>
+    <w:p>
+      <w:r>
+        <w:t>Adaptive is easier when it comes to efforts used while coding but adaptive design is not the best when it comes to performance. Adaptive site is easier to create and it is perfect for smaller size business and audience since it would keep the slower load times or lower flexibility from being an issue.</w:t>
+      </w:r>
+    </w:p>
+    <w:p/>
+    <w:p>
+      <w:pPr>
+        <w:pStyle w:val="Heading2"/>
+      </w:pPr>
+      <w:r>
+        <w:t>Drawbacks</w:t>
+      </w:r>
+    </w:p>
+    <w:p>
+      <w:r>
+        <w:t xml:space="preserve">Adaptive design offers design which is suited to all the screen size wherefore it makes the loading very slow as it loads all the possible screen layouts for the development. Time and resources consumed in loading the layout makes adaptive websites slower to load which in return makes them less SEO friendly. In order to get high </w:t>
+      </w:r>
+      <w:r>
+        <w:lastRenderedPageBreak/>
+        <w:t>performance from adoptive web design you need to have a wide expanse of research done on devices and this won’t end here as with the advent of every new gadget launch you need to start the development again.</w:t>
+      </w:r>
+    </w:p>
+    <w:p>
+      <w:pPr>
+        <w:pStyle w:val="Heading2"/>
+      </w:pPr>
+      <w:r>
+        <w:t>Testing</w:t>
+      </w:r>
+    </w:p>
+    <w:p>
+      <w:r>
+        <w:br/>
+        <w:t>Beside testing each CSS files with the corresponding layout there isn’t much testing to be done with adaptive design but adaptive design demand a lot of attention with maintenance that no one have found a decent solution to yet.</w:t>
+      </w:r>
+    </w:p>
+    <w:p/>
+    <w:p>
+      <w:pPr>
+        <w:pStyle w:val="Heading1"/>
+      </w:pPr>
+      <w:r>
+        <w:t>Our choice</w:t>
+      </w:r>
+    </w:p>
+    <w:p>
+      <w:r>
+        <w:t>We have selected the ‘Responsive’ approach for adapting our website prototype to a multi-platform environment.</w:t>
+      </w:r>
+      <w:r>
+        <w:t xml:space="preserve"> </w:t>
+      </w:r>
+    </w:p>
+    <w:p>
+      <w:r>
+        <w:t>Our reasoning for this is as follows:</w:t>
+      </w:r>
+    </w:p>
+    <w:p>
+      <w:pPr>
+        <w:pStyle w:val="ListParagraph"/>
+        <w:numPr>
+          <w:ilvl w:val="0"/>
+          <w:numId w:val="1"/>
+        </w:numPr>
+      </w:pPr>
+      <w:r>
+        <w:t>Sources indicate that the responsive approach results in a faster-loading website, which is more in line with Search Engine Optimization (SEO) principles.</w:t>
+      </w:r>
+    </w:p>
+    <w:p>
+      <w:pPr>
+        <w:pStyle w:val="ListParagraph"/>
+        <w:numPr>
+          <w:ilvl w:val="0"/>
+          <w:numId w:val="1"/>
+        </w:numPr>
+      </w:pPr>
+      <w:r>
+        <w:t>Responsive is the more popular approach. We would like to use the industry standard approaches where possible, so responsive is the ideal choice.</w:t>
+      </w:r>
+    </w:p>
+    <w:p>
+      <w:pPr>
+        <w:pStyle w:val="ListParagraph"/>
+        <w:numPr>
+          <w:ilvl w:val="0"/>
+          <w:numId w:val="1"/>
+        </w:numPr>
+      </w:pPr>
+      <w:r>
+        <w:t>Responsive is more flexible to more different device sizes, which is ideal for deployment on any possible target device.</w:t>
+      </w:r>
+    </w:p>
+    <w:p>
+      <w:r>
+        <w:t>We would like to apply the framework “Bootstrap 4” to provide standardized formatting for the webpage. Bootstrap will assist in maintaining a standard layout and formatting across all pages, and allow us to create a website that is guaranteed to work on most layouts.</w:t>
+      </w:r>
+    </w:p>
+    <w:p>
+      <w:pPr>
+        <w:pStyle w:val="Heading1"/>
+      </w:pPr>
+      <w:r>
+        <w:t>Using a framework</w:t>
+      </w:r>
     </w:p>
     <w:p>
       <w:pPr>
@@ -90,106 +224,11 @@
         <w:t xml:space="preserve"> </w:t>
       </w:r>
     </w:p>
-    <w:p>
-      <w:pPr>
-        <w:pStyle w:val="Heading1"/>
-      </w:pPr>
-      <w:r>
-        <w:t>Adaptive</w:t>
-      </w:r>
-    </w:p>
-    <w:p>
-      <w:pPr>
-        <w:pStyle w:val="Heading2"/>
-      </w:pPr>
-      <w:r>
-        <w:t>Description</w:t>
-      </w:r>
-    </w:p>
-    <w:p>
-      <w:r>
-        <w:t xml:space="preserve">Adaptive Design uses static layouts based on breakpoints that don’t respond once they’re initially loaded. </w:t>
-      </w:r>
-      <w:r>
-        <w:t>Adaptive web design is different from responsive design in that there isn’t one layout that always change but instead there are serval distinct layouts for multiple screen sizes</w:t>
-      </w:r>
-      <w:r>
-        <w:t xml:space="preserve">. </w:t>
-      </w:r>
-    </w:p>
-    <w:p>
-      <w:pPr>
-        <w:pStyle w:val="Heading2"/>
-      </w:pPr>
-      <w:r>
-        <w:t>Benefits</w:t>
-      </w:r>
-    </w:p>
-    <w:p>
-      <w:r>
-        <w:t>Adaptive is easier when it comes to efforts used while coding but adaptive design is not the be</w:t>
-      </w:r>
-      <w:r>
-        <w:t>st when it comes to performance</w:t>
-      </w:r>
-      <w:r>
-        <w:t>.</w:t>
-      </w:r>
-      <w:r>
-        <w:t xml:space="preserve"> </w:t>
-      </w:r>
-      <w:r>
-        <w:t>Adaptive site is easier to create and it is perfect for smaller size business and audience since it would keep the slower load times or lower flexibility from being an issue</w:t>
-      </w:r>
-      <w:r>
-        <w:t>.</w:t>
-      </w:r>
-    </w:p>
-    <w:p>
-      <w:pPr>
-        <w:pStyle w:val="Heading2"/>
-      </w:pPr>
-      <w:r>
-        <w:t>Drawbacks</w:t>
-      </w:r>
-    </w:p>
-    <w:p>
-      <w:r>
-        <w:lastRenderedPageBreak/>
-        <w:t>Adaptive design offers design which is suited to all the screen size wherefore it makes the loading very slow as it loads all the possible screen layouts for the development. Time and resources consumed in loading the layout makes adaptive websites slower to load which in return makes them less SEO friendly.</w:t>
-      </w:r>
-      <w:r>
-        <w:t xml:space="preserve"> </w:t>
-      </w:r>
-      <w:r>
-        <w:t>In order to get high performance from adoptive web design you need to have a wide expanse of research done on devices and this won’t end here as with the advent of every new gadget launch you need to start the development again</w:t>
-      </w:r>
-      <w:r>
-        <w:t>.</w:t>
-      </w:r>
-    </w:p>
-    <w:p>
-      <w:pPr>
-        <w:pStyle w:val="Heading2"/>
-      </w:pPr>
-      <w:r>
-        <w:t>Testing</w:t>
-      </w:r>
-    </w:p>
-    <w:p>
-      <w:r>
-        <w:br/>
-        <w:t>Beside testing each CSS files with the corresponding layout there isn’t much testing to be done with adaptive design but adaptive design demand a lot of attention with maintenance that no one have found a decent solution to yet.</w:t>
-      </w:r>
-      <w:bookmarkStart w:id="0" w:name="_GoBack"/>
-      <w:bookmarkEnd w:id="0"/>
-    </w:p>
-    <w:p/>
-    <w:p/>
-    <w:p/>
     <w:p/>
     <w:p/>
     <w:sectPr>
+      <w:headerReference w:type="default" r:id="rId7"/>
+      <w:footerReference w:type="default" r:id="rId8"/>
       <w:pgSz w:w="12240" w:h="15840"/>
       <w:pgMar w:top="1440" w:right="1440" w:bottom="1440" w:left="1440" w:header="708" w:footer="708" w:gutter="0"/>
       <w:cols w:space="708"/>
@@ -197,6 +236,264 @@
     </w:sectPr>
   </w:body>
 </w:document>
+</file>
+
+<file path=word/endnotes.xml><?xml version="1.0" encoding="utf-8"?>
+<w:endnotes xmlns:wpc="http://schemas.microsoft.com/office/word/2010/wordprocessingCanvas" xmlns:cx="http://schemas.microsoft.com/office/drawing/2014/chartex" xmlns:cx1="http://schemas.microsoft.com/office/drawing/2015/9/8/chartex" xmlns:mc="http://schemas.openxmlformats.org/markup-compatibility/2006" xmlns:o="urn:schemas-microsoft-com:office:office" xmlns:r="http://schemas.openxmlformats.org/officeDocument/2006/relationships" xmlns:m="http://schemas.openxmlformats.org/officeDocument/2006/math" xmlns:v="urn:schemas-microsoft-com:vml" xmlns:wp14="http://schemas.microsoft.com/office/word/2010/wordprocessingDrawing" xmlns:wp="http://schemas.openxmlformats.org/drawingml/2006/wordprocessingDrawing" xmlns:w10="urn:schemas-microsoft-com:office:word" xmlns:w="http://schemas.openxmlformats.org/wordprocessingml/2006/main" xmlns:w14="http://schemas.microsoft.com/office/word/2010/wordml" xmlns:w15="http://schemas.microsoft.com/office/word/2012/wordml" xmlns:w16se="http://schemas.microsoft.com/office/word/2015/wordml/symex" xmlns:wpg="http://schemas.microsoft.com/office/word/2010/wordprocessingGroup" xmlns:wpi="http://schemas.microsoft.com/office/word/2010/wordprocessingInk" xmlns:wne="http://schemas.microsoft.com/office/word/2006/wordml" xmlns:wps="http://schemas.microsoft.com/office/word/2010/wordprocessingShape" mc:Ignorable="w14 w15 w16se wp14">
+  <w:endnote w:type="separator" w:id="-1">
+    <w:p>
+      <w:pPr>
+        <w:spacing w:before="0" w:after="0" w:line="240" w:lineRule="auto"/>
+      </w:pPr>
+      <w:r>
+        <w:separator/>
+      </w:r>
+    </w:p>
+  </w:endnote>
+  <w:endnote w:type="continuationSeparator" w:id="0">
+    <w:p>
+      <w:pPr>
+        <w:spacing w:before="0" w:after="0" w:line="240" w:lineRule="auto"/>
+      </w:pPr>
+      <w:r>
+        <w:continuationSeparator/>
+      </w:r>
+    </w:p>
+  </w:endnote>
+</w:endnotes>
+</file>
+
+<file path=word/footer1.xml><?xml version="1.0" encoding="utf-8"?>
+<w:ftr xmlns:wpc="http://schemas.microsoft.com/office/word/2010/wordprocessingCanvas" xmlns:cx="http://schemas.microsoft.com/office/drawing/2014/chartex" xmlns:cx1="http://schemas.microsoft.com/office/drawing/2015/9/8/chartex" xmlns:mc="http://schemas.openxmlformats.org/markup-compatibility/2006" xmlns:o="urn:schemas-microsoft-com:office:office" xmlns:r="http://schemas.openxmlformats.org/officeDocument/2006/relationships" xmlns:m="http://schemas.openxmlformats.org/officeDocument/2006/math" xmlns:v="urn:schemas-microsoft-com:vml" xmlns:wp14="http://schemas.microsoft.com/office/word/2010/wordprocessingDrawing" xmlns:wp="http://schemas.openxmlformats.org/drawingml/2006/wordprocessingDrawing" xmlns:w10="urn:schemas-microsoft-com:office:word" xmlns:w="http://schemas.openxmlformats.org/wordprocessingml/2006/main" xmlns:w14="http://schemas.microsoft.com/office/word/2010/wordml" xmlns:w15="http://schemas.microsoft.com/office/word/2012/wordml" xmlns:w16se="http://schemas.microsoft.com/office/word/2015/wordml/symex" xmlns:wpg="http://schemas.microsoft.com/office/word/2010/wordprocessingGroup" xmlns:wpi="http://schemas.microsoft.com/office/word/2010/wordprocessingInk" xmlns:wne="http://schemas.microsoft.com/office/word/2006/wordml" xmlns:wps="http://schemas.microsoft.com/office/word/2010/wordprocessingShape" mc:Ignorable="w14 w15 w16se wp14">
+  <w:sdt>
+    <w:sdtPr>
+      <w:id w:val="-1148128961"/>
+      <w:docPartObj>
+        <w:docPartGallery w:val="Page Numbers (Bottom of Page)"/>
+        <w:docPartUnique/>
+      </w:docPartObj>
+    </w:sdtPr>
+    <w:sdtEndPr>
+      <w:rPr>
+        <w:noProof/>
+      </w:rPr>
+    </w:sdtEndPr>
+    <w:sdtContent>
+      <w:p>
+        <w:pPr>
+          <w:pStyle w:val="Footer"/>
+        </w:pPr>
+        <w:r>
+          <w:fldChar w:fldCharType="begin"/>
+        </w:r>
+        <w:r>
+          <w:instrText xml:space="preserve"> PAGE   \* MERGEFORMAT </w:instrText>
+        </w:r>
+        <w:r>
+          <w:fldChar w:fldCharType="separate"/>
+        </w:r>
+        <w:r>
+          <w:rPr>
+            <w:noProof/>
+          </w:rPr>
+          <w:t>2</w:t>
+        </w:r>
+        <w:r>
+          <w:rPr>
+            <w:noProof/>
+          </w:rPr>
+          <w:fldChar w:fldCharType="end"/>
+        </w:r>
+      </w:p>
+    </w:sdtContent>
+  </w:sdt>
+  <w:p>
+    <w:pPr>
+      <w:pStyle w:val="Footer"/>
+    </w:pPr>
+  </w:p>
+</w:ftr>
+</file>
+
+<file path=word/footnotes.xml><?xml version="1.0" encoding="utf-8"?>
+<w:footnotes xmlns:wpc="http://schemas.microsoft.com/office/word/2010/wordprocessingCanvas" xmlns:cx="http://schemas.microsoft.com/office/drawing/2014/chartex" xmlns:cx1="http://schemas.microsoft.com/office/drawing/2015/9/8/chartex" xmlns:mc="http://schemas.openxmlformats.org/markup-compatibility/2006" xmlns:o="urn:schemas-microsoft-com:office:office" xmlns:r="http://schemas.openxmlformats.org/officeDocument/2006/relationships" xmlns:m="http://schemas.openxmlformats.org/officeDocument/2006/math" xmlns:v="urn:schemas-microsoft-com:vml" xmlns:wp14="http://schemas.microsoft.com/office/word/2010/wordprocessingDrawing" xmlns:wp="http://schemas.openxmlformats.org/drawingml/2006/wordprocessingDrawing" xmlns:w10="urn:schemas-microsoft-com:office:word" xmlns:w="http://schemas.openxmlformats.org/wordprocessingml/2006/main" xmlns:w14="http://schemas.microsoft.com/office/word/2010/wordml" xmlns:w15="http://schemas.microsoft.com/office/word/2012/wordml" xmlns:w16se="http://schemas.microsoft.com/office/word/2015/wordml/symex" xmlns:wpg="http://schemas.microsoft.com/office/word/2010/wordprocessingGroup" xmlns:wpi="http://schemas.microsoft.com/office/word/2010/wordprocessingInk" xmlns:wne="http://schemas.microsoft.com/office/word/2006/wordml" xmlns:wps="http://schemas.microsoft.com/office/word/2010/wordprocessingShape" mc:Ignorable="w14 w15 w16se wp14">
+  <w:footnote w:type="separator" w:id="-1">
+    <w:p>
+      <w:pPr>
+        <w:spacing w:before="0" w:after="0" w:line="240" w:lineRule="auto"/>
+      </w:pPr>
+      <w:r>
+        <w:separator/>
+      </w:r>
+    </w:p>
+  </w:footnote>
+  <w:footnote w:type="continuationSeparator" w:id="0">
+    <w:p>
+      <w:pPr>
+        <w:spacing w:before="0" w:after="0" w:line="240" w:lineRule="auto"/>
+      </w:pPr>
+      <w:r>
+        <w:continuationSeparator/>
+      </w:r>
+    </w:p>
+  </w:footnote>
+</w:footnotes>
+</file>
+
+<file path=word/header1.xml><?xml version="1.0" encoding="utf-8"?>
+<w:hdr xmlns:wpc="http://schemas.microsoft.com/office/word/2010/wordprocessingCanvas" xmlns:cx="http://schemas.microsoft.com/office/drawing/2014/chartex" xmlns:cx1="http://schemas.microsoft.com/office/drawing/2015/9/8/chartex" xmlns:mc="http://schemas.openxmlformats.org/markup-compatibility/2006" xmlns:o="urn:schemas-microsoft-com:office:office" xmlns:r="http://schemas.openxmlformats.org/officeDocument/2006/relationships" xmlns:m="http://schemas.openxmlformats.org/officeDocument/2006/math" xmlns:v="urn:schemas-microsoft-com:vml" xmlns:wp14="http://schemas.microsoft.com/office/word/2010/wordprocessingDrawing" xmlns:wp="http://schemas.openxmlformats.org/drawingml/2006/wordprocessingDrawing" xmlns:w10="urn:schemas-microsoft-com:office:word" xmlns:w="http://schemas.openxmlformats.org/wordprocessingml/2006/main" xmlns:w14="http://schemas.microsoft.com/office/word/2010/wordml" xmlns:w15="http://schemas.microsoft.com/office/word/2012/wordml" xmlns:w16se="http://schemas.microsoft.com/office/word/2015/wordml/symex" xmlns:wpg="http://schemas.microsoft.com/office/word/2010/wordprocessingGroup" xmlns:wpi="http://schemas.microsoft.com/office/word/2010/wordprocessingInk" xmlns:wne="http://schemas.microsoft.com/office/word/2006/wordml" xmlns:wps="http://schemas.microsoft.com/office/word/2010/wordprocessingShape" mc:Ignorable="w14 w15 w16se wp14">
+  <w:p>
+    <w:pPr>
+      <w:pStyle w:val="Header"/>
+    </w:pPr>
+    <w:r>
+      <w:t>11/1/2021</w:t>
+    </w:r>
+  </w:p>
+  <w:p>
+    <w:pPr>
+      <w:pStyle w:val="Header"/>
+    </w:pPr>
+    <w:r>
+      <w:t>Adaptive VS Responsive</w:t>
+    </w:r>
+    <w:r>
+      <w:tab/>
+    </w:r>
+    <w:r>
+      <w:tab/>
+      <w:t xml:space="preserve">Nick B, </w:t>
+    </w:r>
+    <w:proofErr w:type="spellStart"/>
+    <w:r>
+      <w:t>Duy</w:t>
+    </w:r>
+    <w:proofErr w:type="spellEnd"/>
+    <w:r>
+      <w:t xml:space="preserve"> P and Minh K</w:t>
+    </w:r>
+  </w:p>
+</w:hdr>
+</file>
+
+<file path=word/numbering.xml><?xml version="1.0" encoding="utf-8"?>
+<w:numbering xmlns:wpc="http://schemas.microsoft.com/office/word/2010/wordprocessingCanvas" xmlns:cx="http://schemas.microsoft.com/office/drawing/2014/chartex" xmlns:cx1="http://schemas.microsoft.com/office/drawing/2015/9/8/chartex" xmlns:mc="http://schemas.openxmlformats.org/markup-compatibility/2006" xmlns:o="urn:schemas-microsoft-com:office:office" xmlns:r="http://schemas.openxmlformats.org/officeDocument/2006/relationships" xmlns:m="http://schemas.openxmlformats.org/officeDocument/2006/math" xmlns:v="urn:schemas-microsoft-com:vml" xmlns:wp14="http://schemas.microsoft.com/office/word/2010/wordprocessingDrawing" xmlns:wp="http://schemas.openxmlformats.org/drawingml/2006/wordprocessingDrawing" xmlns:w10="urn:schemas-microsoft-com:office:word" xmlns:w="http://schemas.openxmlformats.org/wordprocessingml/2006/main" xmlns:w14="http://schemas.microsoft.com/office/word/2010/wordml" xmlns:w15="http://schemas.microsoft.com/office/word/2012/wordml" xmlns:w16se="http://schemas.microsoft.com/office/word/2015/wordml/symex" xmlns:wpg="http://schemas.microsoft.com/office/word/2010/wordprocessingGroup" xmlns:wpi="http://schemas.microsoft.com/office/word/2010/wordprocessingInk" xmlns:wne="http://schemas.microsoft.com/office/word/2006/wordml" xmlns:wps="http://schemas.microsoft.com/office/word/2010/wordprocessingShape" mc:Ignorable="w14 w15 w16se wp14">
+  <w:abstractNum w:abstractNumId="0" w15:restartNumberingAfterBreak="0">
+    <w:nsid w:val="2C7E26CD"/>
+    <w:multiLevelType w:val="hybridMultilevel"/>
+    <w:tmpl w:val="7C926C96"/>
+    <w:lvl w:ilvl="0" w:tplc="63FE7914">
+      <w:numFmt w:val="bullet"/>
+      <w:lvlText w:val=""/>
+      <w:lvlJc w:val="left"/>
+      <w:pPr>
+        <w:ind w:left="720" w:hanging="360"/>
+      </w:pPr>
+      <w:rPr>
+        <w:rFonts w:ascii="Symbol" w:eastAsiaTheme="minorEastAsia" w:hAnsi="Symbol" w:cstheme="minorBidi" w:hint="default"/>
+      </w:rPr>
+    </w:lvl>
+    <w:lvl w:ilvl="1" w:tplc="04090003" w:tentative="1">
+      <w:start w:val="1"/>
+      <w:numFmt w:val="bullet"/>
+      <w:lvlText w:val="o"/>
+      <w:lvlJc w:val="left"/>
+      <w:pPr>
+        <w:ind w:left="1440" w:hanging="360"/>
+      </w:pPr>
+      <w:rPr>
+        <w:rFonts w:ascii="Courier New" w:hAnsi="Courier New" w:cs="Courier New" w:hint="default"/>
+      </w:rPr>
+    </w:lvl>
+    <w:lvl w:ilvl="2" w:tplc="04090005" w:tentative="1">
+      <w:start w:val="1"/>
+      <w:numFmt w:val="bullet"/>
+      <w:lvlText w:val=""/>
+      <w:lvlJc w:val="left"/>
+      <w:pPr>
+        <w:ind w:left="2160" w:hanging="360"/>
+      </w:pPr>
+      <w:rPr>
+        <w:rFonts w:ascii="Wingdings" w:hAnsi="Wingdings" w:hint="default"/>
+      </w:rPr>
+    </w:lvl>
+    <w:lvl w:ilvl="3" w:tplc="04090001" w:tentative="1">
+      <w:start w:val="1"/>
+      <w:numFmt w:val="bullet"/>
+      <w:lvlText w:val=""/>
+      <w:lvlJc w:val="left"/>
+      <w:pPr>
+        <w:ind w:left="2880" w:hanging="360"/>
+      </w:pPr>
+      <w:rPr>
+        <w:rFonts w:ascii="Symbol" w:hAnsi="Symbol" w:hint="default"/>
+      </w:rPr>
+    </w:lvl>
+    <w:lvl w:ilvl="4" w:tplc="04090003" w:tentative="1">
+      <w:start w:val="1"/>
+      <w:numFmt w:val="bullet"/>
+      <w:lvlText w:val="o"/>
+      <w:lvlJc w:val="left"/>
+      <w:pPr>
+        <w:ind w:left="3600" w:hanging="360"/>
+      </w:pPr>
+      <w:rPr>
+        <w:rFonts w:ascii="Courier New" w:hAnsi="Courier New" w:cs="Courier New" w:hint="default"/>
+      </w:rPr>
+    </w:lvl>
+    <w:lvl w:ilvl="5" w:tplc="04090005" w:tentative="1">
+      <w:start w:val="1"/>
+      <w:numFmt w:val="bullet"/>
+      <w:lvlText w:val=""/>
+      <w:lvlJc w:val="left"/>
+      <w:pPr>
+        <w:ind w:left="4320" w:hanging="360"/>
+      </w:pPr>
+      <w:rPr>
+        <w:rFonts w:ascii="Wingdings" w:hAnsi="Wingdings" w:hint="default"/>
+      </w:rPr>
+    </w:lvl>
+    <w:lvl w:ilvl="6" w:tplc="04090001" w:tentative="1">
+      <w:start w:val="1"/>
+      <w:numFmt w:val="bullet"/>
+      <w:lvlText w:val=""/>
+      <w:lvlJc w:val="left"/>
+      <w:pPr>
+        <w:ind w:left="5040" w:hanging="360"/>
+      </w:pPr>
+      <w:rPr>
+        <w:rFonts w:ascii="Symbol" w:hAnsi="Symbol" w:hint="default"/>
+      </w:rPr>
+    </w:lvl>
+    <w:lvl w:ilvl="7" w:tplc="04090003" w:tentative="1">
+      <w:start w:val="1"/>
+      <w:numFmt w:val="bullet"/>
+      <w:lvlText w:val="o"/>
+      <w:lvlJc w:val="left"/>
+      <w:pPr>
+        <w:ind w:left="5760" w:hanging="360"/>
+      </w:pPr>
+      <w:rPr>
+        <w:rFonts w:ascii="Courier New" w:hAnsi="Courier New" w:cs="Courier New" w:hint="default"/>
+      </w:rPr>
+    </w:lvl>
+    <w:lvl w:ilvl="8" w:tplc="04090005" w:tentative="1">
+      <w:start w:val="1"/>
+      <w:numFmt w:val="bullet"/>
+      <w:lvlText w:val=""/>
+      <w:lvlJc w:val="left"/>
+      <w:pPr>
+        <w:ind w:left="6480" w:hanging="360"/>
+      </w:pPr>
+      <w:rPr>
+        <w:rFonts w:ascii="Wingdings" w:hAnsi="Wingdings" w:hint="default"/>
+      </w:rPr>
+    </w:lvl>
+  </w:abstractNum>
+  <w:num w:numId="1">
+    <w:abstractNumId w:val="0"/>
+  </w:num>
+</w:numbering>
 </file>
 
 <file path=word/styles.xml><?xml version="1.0" encoding="utf-8"?>
@@ -1198,6 +1495,61 @@
       <w:outlineLvl w:val="9"/>
     </w:pPr>
   </w:style>
+  <w:style w:type="paragraph" w:styleId="ListParagraph">
+    <w:name w:val="List Paragraph"/>
+    <w:basedOn w:val="Normal"/>
+    <w:uiPriority w:val="34"/>
+    <w:qFormat/>
+    <w:rsid w:val="00F1677D"/>
+    <w:pPr>
+      <w:ind w:left="720"/>
+      <w:contextualSpacing/>
+    </w:pPr>
+  </w:style>
+  <w:style w:type="paragraph" w:styleId="Header">
+    <w:name w:val="header"/>
+    <w:basedOn w:val="Normal"/>
+    <w:link w:val="HeaderChar"/>
+    <w:uiPriority w:val="99"/>
+    <w:unhideWhenUsed/>
+    <w:rsid w:val="00F258DD"/>
+    <w:pPr>
+      <w:tabs>
+        <w:tab w:val="center" w:pos="4680"/>
+        <w:tab w:val="right" w:pos="9360"/>
+      </w:tabs>
+      <w:spacing w:before="0" w:after="0" w:line="240" w:lineRule="auto"/>
+    </w:pPr>
+  </w:style>
+  <w:style w:type="character" w:customStyle="1" w:styleId="HeaderChar">
+    <w:name w:val="Header Char"/>
+    <w:basedOn w:val="DefaultParagraphFont"/>
+    <w:link w:val="Header"/>
+    <w:uiPriority w:val="99"/>
+    <w:rsid w:val="00F258DD"/>
+  </w:style>
+  <w:style w:type="paragraph" w:styleId="Footer">
+    <w:name w:val="footer"/>
+    <w:basedOn w:val="Normal"/>
+    <w:link w:val="FooterChar"/>
+    <w:uiPriority w:val="99"/>
+    <w:unhideWhenUsed/>
+    <w:rsid w:val="00F258DD"/>
+    <w:pPr>
+      <w:tabs>
+        <w:tab w:val="center" w:pos="4680"/>
+        <w:tab w:val="right" w:pos="9360"/>
+      </w:tabs>
+      <w:spacing w:before="0" w:after="0" w:line="240" w:lineRule="auto"/>
+    </w:pPr>
+  </w:style>
+  <w:style w:type="character" w:customStyle="1" w:styleId="FooterChar">
+    <w:name w:val="Footer Char"/>
+    <w:basedOn w:val="DefaultParagraphFont"/>
+    <w:link w:val="Footer"/>
+    <w:uiPriority w:val="99"/>
+    <w:rsid w:val="00F258DD"/>
+  </w:style>
 </w:styles>
 </file>
 

</xml_diff>